<commit_message>
update add rfqs item
</commit_message>
<xml_diff>
--- a/dokumentasi.docx
+++ b/dokumentasi.docx
@@ -54,7 +54,13 @@
         <w:t xml:space="preserve"> kemudian </w:t>
       </w:r>
       <w:r>
-        <w:t>akan tampil halaman untuk login. Adapun langkah langkah untuk login sebagai berikut</w:t>
+        <w:t xml:space="preserve">akan tampil halaman untuk login. </w:t>
+      </w:r>
+      <w:r>
+        <w:t xml:space="preserve"> </w:t>
+      </w:r>
+      <w:r>
+        <w:t>Adapun langkah langkah untuk login sebagai berikut</w:t>
       </w:r>
     </w:p>
     <w:p>
@@ -111,7 +117,6 @@
       <w:r>
         <w:rPr>
           <w:noProof/>
-          <w:lang w:val="en-US" w:eastAsia="en-US"/>
         </w:rPr>
         <w:drawing>
           <wp:inline distT="0" distB="0" distL="0" distR="0">
@@ -223,7 +228,6 @@
       <w:r>
         <w:rPr>
           <w:noProof/>
-          <w:lang w:val="en-US" w:eastAsia="en-US"/>
         </w:rPr>
         <w:drawing>
           <wp:inline distT="0" distB="0" distL="0" distR="0">
@@ -307,7 +311,6 @@
       <w:r>
         <w:rPr>
           <w:noProof/>
-          <w:lang w:val="en-US" w:eastAsia="en-US"/>
         </w:rPr>
         <w:drawing>
           <wp:inline distT="0" distB="0" distL="0" distR="0">
@@ -408,7 +411,6 @@
       <w:r>
         <w:rPr>
           <w:noProof/>
-          <w:lang w:val="en-US" w:eastAsia="en-US"/>
         </w:rPr>
         <w:lastRenderedPageBreak/>
         <w:drawing>
@@ -626,7 +628,6 @@
       <w:r>
         <w:rPr>
           <w:noProof/>
-          <w:lang w:val="en-US" w:eastAsia="en-US"/>
         </w:rPr>
         <w:lastRenderedPageBreak/>
         <w:drawing>
@@ -798,7 +799,6 @@
       <w:r>
         <w:rPr>
           <w:noProof/>
-          <w:lang w:val="en-US" w:eastAsia="en-US"/>
         </w:rPr>
         <w:drawing>
           <wp:anchor distT="0" distB="0" distL="114300" distR="114300" simplePos="0" relativeHeight="251658240" behindDoc="0" locked="0" layoutInCell="1" allowOverlap="1">
@@ -950,7 +950,6 @@
       <w:r>
         <w:rPr>
           <w:noProof/>
-          <w:lang w:val="en-US" w:eastAsia="en-US"/>
         </w:rPr>
         <w:drawing>
           <wp:inline distT="0" distB="0" distL="0" distR="0">
@@ -1062,7 +1061,6 @@
       <w:r>
         <w:rPr>
           <w:noProof/>
-          <w:lang w:val="en-US" w:eastAsia="en-US"/>
         </w:rPr>
         <w:drawing>
           <wp:inline distT="0" distB="0" distL="0" distR="0">
@@ -1221,7 +1219,6 @@
       <w:r>
         <w:rPr>
           <w:noProof/>
-          <w:lang w:val="en-US" w:eastAsia="en-US"/>
         </w:rPr>
         <w:drawing>
           <wp:inline distT="0" distB="0" distL="0" distR="0">
@@ -1377,7 +1374,6 @@
       <w:r>
         <w:rPr>
           <w:noProof/>
-          <w:lang w:val="en-US" w:eastAsia="en-US"/>
         </w:rPr>
         <w:lastRenderedPageBreak/>
         <w:drawing>
@@ -1536,7 +1532,6 @@
       <w:r>
         <w:rPr>
           <w:noProof/>
-          <w:lang w:val="en-US" w:eastAsia="en-US"/>
         </w:rPr>
         <w:drawing>
           <wp:inline distT="0" distB="0" distL="0" distR="0">
@@ -1682,7 +1677,6 @@
       <w:r>
         <w:rPr>
           <w:noProof/>
-          <w:lang w:val="en-US" w:eastAsia="en-US"/>
         </w:rPr>
         <w:drawing>
           <wp:inline distT="0" distB="0" distL="0" distR="0">
@@ -1788,7 +1782,6 @@
       <w:r>
         <w:rPr>
           <w:noProof/>
-          <w:lang w:val="en-US" w:eastAsia="en-US"/>
         </w:rPr>
         <w:drawing>
           <wp:inline distT="0" distB="0" distL="0" distR="0">
@@ -1931,7 +1924,6 @@
       <w:r>
         <w:rPr>
           <w:noProof/>
-          <w:lang w:val="en-US" w:eastAsia="en-US"/>
         </w:rPr>
         <w:drawing>
           <wp:inline distT="0" distB="0" distL="0" distR="0">
@@ -2022,7 +2014,6 @@
       <w:r>
         <w:rPr>
           <w:noProof/>
-          <w:lang w:val="en-US" w:eastAsia="en-US"/>
         </w:rPr>
         <w:drawing>
           <wp:inline distT="0" distB="0" distL="0" distR="0">
@@ -2108,7 +2099,6 @@
       <w:r>
         <w:rPr>
           <w:noProof/>
-          <w:lang w:val="en-US" w:eastAsia="en-US"/>
         </w:rPr>
         <w:drawing>
           <wp:inline distT="0" distB="0" distL="0" distR="0">
@@ -2329,7 +2319,6 @@
       <w:r>
         <w:rPr>
           <w:noProof/>
-          <w:lang w:val="en-US" w:eastAsia="en-US"/>
         </w:rPr>
         <w:lastRenderedPageBreak/>
         <w:drawing>
@@ -2450,7 +2439,6 @@
       <w:r>
         <w:rPr>
           <w:noProof/>
-          <w:lang w:val="en-US" w:eastAsia="en-US"/>
         </w:rPr>
         <w:drawing>
           <wp:inline distT="0" distB="0" distL="0" distR="0">
@@ -2553,7 +2541,6 @@
       <w:r>
         <w:rPr>
           <w:noProof/>
-          <w:lang w:val="en-US" w:eastAsia="en-US"/>
         </w:rPr>
         <w:lastRenderedPageBreak/>
         <w:drawing>
@@ -2651,7 +2638,6 @@
       <w:r>
         <w:rPr>
           <w:noProof/>
-          <w:lang w:val="en-US" w:eastAsia="en-US"/>
         </w:rPr>
         <w:drawing>
           <wp:anchor distT="0" distB="0" distL="114300" distR="114300" simplePos="0" relativeHeight="251659264" behindDoc="1" locked="0" layoutInCell="1" allowOverlap="1">
@@ -2816,14 +2802,31 @@
     <w:p>
       <w:pPr>
         <w:pStyle w:val="Heading2"/>
-        <w:jc w:val="both"/>
+        <w:rPr>
+          <w:rFonts w:ascii="Helvetica" w:hAnsi="Helvetica" w:cs="Helvetica"/>
+          <w:color w:val="2679B5"/>
+          <w:sz w:val="36"/>
+          <w:szCs w:val="36"/>
+        </w:rPr>
       </w:pPr>
       <w:r>
         <w:lastRenderedPageBreak/>
-        <w:t xml:space="preserve">9.Menambah data </w:t>
-      </w:r>
-      <w:r>
-        <w:t>RFQS</w:t>
+        <w:t>9.</w:t>
+      </w:r>
+      <w:r>
+        <w:t xml:space="preserve">Menambah </w:t>
+      </w:r>
+      <w:r>
+        <w:t xml:space="preserve">Item </w:t>
+      </w:r>
+      <w:r>
+        <w:t>RFQ To Su</w:t>
+      </w:r>
+      <w:r>
+        <w:t>plier</w:t>
+      </w:r>
+      <w:r>
+        <w:t xml:space="preserve"> (item suplier)</w:t>
       </w:r>
     </w:p>
     <w:p>
@@ -2876,7 +2879,6 @@
       <w:r>
         <w:rPr>
           <w:noProof/>
-          <w:lang w:val="en-US" w:eastAsia="en-US"/>
         </w:rPr>
         <w:drawing>
           <wp:inline distT="0" distB="0" distL="0" distR="0">
@@ -2976,7 +2978,6 @@
       <w:r>
         <w:rPr>
           <w:noProof/>
-          <w:lang w:val="en-US" w:eastAsia="en-US"/>
         </w:rPr>
         <w:drawing>
           <wp:inline distT="0" distB="0" distL="0" distR="0">
@@ -3070,7 +3071,6 @@
       <w:r>
         <w:rPr>
           <w:noProof/>
-          <w:lang w:val="en-US" w:eastAsia="en-US"/>
         </w:rPr>
         <w:lastRenderedPageBreak/>
         <w:drawing>
@@ -3227,7 +3227,6 @@
       <w:r>
         <w:rPr>
           <w:noProof/>
-          <w:lang w:val="en-US" w:eastAsia="en-US"/>
         </w:rPr>
         <w:drawing>
           <wp:inline distT="0" distB="0" distL="0" distR="0">
@@ -3330,6 +3329,9 @@
         </w:rPr>
       </w:pPr>
       <w:r>
+        <w:rPr>
+          <w:noProof/>
+        </w:rPr>
         <w:lastRenderedPageBreak/>
         <w:drawing>
           <wp:inline distT="0" distB="0" distL="0" distR="0">
@@ -3427,6 +3429,9 @@
         </w:rPr>
       </w:pPr>
       <w:r>
+        <w:rPr>
+          <w:noProof/>
+        </w:rPr>
         <w:drawing>
           <wp:inline distT="0" distB="0" distL="0" distR="0">
             <wp:extent cx="5039995" cy="2124186"/>
@@ -3584,6 +3589,9 @@
         <w:jc w:val="both"/>
       </w:pPr>
       <w:r>
+        <w:rPr>
+          <w:noProof/>
+        </w:rPr>
         <w:drawing>
           <wp:inline distT="0" distB="0" distL="0" distR="0">
             <wp:extent cx="5039995" cy="1920233"/>
@@ -3636,6 +3644,1043 @@
         <w:jc w:val="both"/>
       </w:pPr>
     </w:p>
+    <w:p>
+      <w:pPr>
+        <w:jc w:val="both"/>
+      </w:pPr>
+    </w:p>
+    <w:p>
+      <w:pPr>
+        <w:pStyle w:val="Heading2"/>
+        <w:jc w:val="both"/>
+      </w:pPr>
+      <w:r>
+        <w:lastRenderedPageBreak/>
+        <w:t>11.Menghapus data RFQS</w:t>
+      </w:r>
+    </w:p>
+    <w:p>
+      <w:pPr>
+        <w:jc w:val="both"/>
+      </w:pPr>
+      <w:r>
+        <w:t>Untuk meng</w:t>
+      </w:r>
+      <w:r>
+        <w:t>hapus</w:t>
+      </w:r>
+      <w:r>
+        <w:t xml:space="preserve">  data RFQS langkah langkahnya sebagai berikut</w:t>
+      </w:r>
+    </w:p>
+    <w:p>
+      <w:pPr>
+        <w:pStyle w:val="ListParagraph"/>
+        <w:numPr>
+          <w:ilvl w:val="0"/>
+          <w:numId w:val="14"/>
+        </w:numPr>
+        <w:jc w:val="both"/>
+      </w:pPr>
+      <w:r>
+        <w:t>mengklik menu quotation  letaknya disebelah kiri layar pengguna</w:t>
+      </w:r>
+    </w:p>
+    <w:p>
+      <w:pPr>
+        <w:pStyle w:val="ListParagraph"/>
+        <w:jc w:val="both"/>
+      </w:pPr>
+      <w:r>
+        <w:t>berikut tampilannya</w:t>
+      </w:r>
+    </w:p>
+    <w:p>
+      <w:pPr>
+        <w:jc w:val="both"/>
+      </w:pPr>
+      <w:r>
+        <w:drawing>
+          <wp:inline distT="0" distB="0" distL="0" distR="0">
+            <wp:extent cx="5039995" cy="2224863"/>
+            <wp:effectExtent l="19050" t="0" r="8255" b="0"/>
+            <wp:docPr id="4" name="Picture 12"/>
+            <wp:cNvGraphicFramePr>
+              <a:graphicFrameLocks xmlns:a="http://schemas.openxmlformats.org/drawingml/2006/main" noChangeAspect="1"/>
+            </wp:cNvGraphicFramePr>
+            <a:graphic xmlns:a="http://schemas.openxmlformats.org/drawingml/2006/main">
+              <a:graphicData uri="http://schemas.openxmlformats.org/drawingml/2006/picture">
+                <pic:pic xmlns:pic="http://schemas.openxmlformats.org/drawingml/2006/picture">
+                  <pic:nvPicPr>
+                    <pic:cNvPr id="0" name="Picture 12"/>
+                    <pic:cNvPicPr>
+                      <a:picLocks noChangeAspect="1" noChangeArrowheads="1"/>
+                    </pic:cNvPicPr>
+                  </pic:nvPicPr>
+                  <pic:blipFill>
+                    <a:blip r:embed="rId22"/>
+                    <a:srcRect/>
+                    <a:stretch>
+                      <a:fillRect/>
+                    </a:stretch>
+                  </pic:blipFill>
+                  <pic:spPr bwMode="auto">
+                    <a:xfrm>
+                      <a:off x="0" y="0"/>
+                      <a:ext cx="5039995" cy="2224863"/>
+                    </a:xfrm>
+                    <a:prstGeom prst="rect">
+                      <a:avLst/>
+                    </a:prstGeom>
+                    <a:noFill/>
+                    <a:ln w="9525">
+                      <a:noFill/>
+                      <a:miter lim="800000"/>
+                      <a:headEnd/>
+                      <a:tailEnd/>
+                    </a:ln>
+                  </pic:spPr>
+                </pic:pic>
+              </a:graphicData>
+            </a:graphic>
+          </wp:inline>
+        </w:drawing>
+      </w:r>
+    </w:p>
+    <w:p>
+      <w:pPr>
+        <w:pStyle w:val="ListParagraph"/>
+        <w:numPr>
+          <w:ilvl w:val="0"/>
+          <w:numId w:val="14"/>
+        </w:numPr>
+        <w:jc w:val="both"/>
+      </w:pPr>
+      <w:r>
+        <w:rPr>
+          <w:noProof/>
+        </w:rPr>
+        <w:drawing>
+          <wp:anchor distT="0" distB="0" distL="114300" distR="114300" simplePos="0" relativeHeight="251660288" behindDoc="0" locked="0" layoutInCell="1" allowOverlap="1">
+            <wp:simplePos x="0" y="0"/>
+            <wp:positionH relativeFrom="column">
+              <wp:posOffset>160020</wp:posOffset>
+            </wp:positionH>
+            <wp:positionV relativeFrom="paragraph">
+              <wp:posOffset>649605</wp:posOffset>
+            </wp:positionV>
+            <wp:extent cx="5039995" cy="1666875"/>
+            <wp:effectExtent l="19050" t="0" r="8255" b="0"/>
+            <wp:wrapSquare wrapText="bothSides"/>
+            <wp:docPr id="13" name="Picture 2"/>
+            <wp:cNvGraphicFramePr>
+              <a:graphicFrameLocks xmlns:a="http://schemas.openxmlformats.org/drawingml/2006/main" noChangeAspect="1"/>
+            </wp:cNvGraphicFramePr>
+            <a:graphic xmlns:a="http://schemas.openxmlformats.org/drawingml/2006/main">
+              <a:graphicData uri="http://schemas.openxmlformats.org/drawingml/2006/picture">
+                <pic:pic xmlns:pic="http://schemas.openxmlformats.org/drawingml/2006/picture">
+                  <pic:nvPicPr>
+                    <pic:cNvPr id="0" name="Picture 2"/>
+                    <pic:cNvPicPr>
+                      <a:picLocks noChangeAspect="1" noChangeArrowheads="1"/>
+                    </pic:cNvPicPr>
+                  </pic:nvPicPr>
+                  <pic:blipFill>
+                    <a:blip r:embed="rId34"/>
+                    <a:srcRect b="48529"/>
+                    <a:stretch>
+                      <a:fillRect/>
+                    </a:stretch>
+                  </pic:blipFill>
+                  <pic:spPr bwMode="auto">
+                    <a:xfrm>
+                      <a:off x="0" y="0"/>
+                      <a:ext cx="5039995" cy="1666875"/>
+                    </a:xfrm>
+                    <a:prstGeom prst="rect">
+                      <a:avLst/>
+                    </a:prstGeom>
+                    <a:noFill/>
+                    <a:ln w="9525">
+                      <a:noFill/>
+                      <a:miter lim="800000"/>
+                      <a:headEnd/>
+                      <a:tailEnd/>
+                    </a:ln>
+                  </pic:spPr>
+                </pic:pic>
+              </a:graphicData>
+            </a:graphic>
+          </wp:anchor>
+        </w:drawing>
+      </w:r>
+      <w:r>
+        <w:t xml:space="preserve">mengklik </w:t>
+      </w:r>
+      <w:r>
+        <w:t>button</w:t>
+      </w:r>
+      <w:r>
+        <w:t xml:space="preserve"> </w:t>
+      </w:r>
+      <w:r>
+        <w:t xml:space="preserve"> RFQS</w:t>
+      </w:r>
+    </w:p>
+    <w:p>
+      <w:pPr>
+        <w:pStyle w:val="ListParagraph"/>
+        <w:jc w:val="both"/>
+      </w:pPr>
+      <w:r>
+        <w:t>setelah tampil halaman Quotation selanjutnya Pengguna Mengklik button RFQS</w:t>
+      </w:r>
+    </w:p>
+    <w:p>
+      <w:pPr>
+        <w:pStyle w:val="ListParagraph"/>
+        <w:jc w:val="both"/>
+      </w:pPr>
+    </w:p>
+    <w:p>
+      <w:pPr>
+        <w:pStyle w:val="ListParagraph"/>
+        <w:numPr>
+          <w:ilvl w:val="0"/>
+          <w:numId w:val="14"/>
+        </w:numPr>
+        <w:jc w:val="both"/>
+      </w:pPr>
+      <w:r>
+        <w:t xml:space="preserve">mengklik </w:t>
+      </w:r>
+      <w:r>
+        <w:t>button hapus RFQS</w:t>
+      </w:r>
+    </w:p>
+    <w:p>
+      <w:pPr>
+        <w:pStyle w:val="ListParagraph"/>
+        <w:jc w:val="both"/>
+      </w:pPr>
+      <w:r>
+        <w:t>setelah tampil halaman RFQ To Supplier kemudian pengguna mengklik button hapus</w:t>
+      </w:r>
+    </w:p>
+    <w:p>
+      <w:pPr>
+        <w:jc w:val="both"/>
+      </w:pPr>
+      <w:r>
+        <w:drawing>
+          <wp:inline distT="0" distB="0" distL="0" distR="0">
+            <wp:extent cx="5039995" cy="1614571"/>
+            <wp:effectExtent l="19050" t="0" r="8255" b="0"/>
+            <wp:docPr id="14" name="Picture 3"/>
+            <wp:cNvGraphicFramePr>
+              <a:graphicFrameLocks xmlns:a="http://schemas.openxmlformats.org/drawingml/2006/main" noChangeAspect="1"/>
+            </wp:cNvGraphicFramePr>
+            <a:graphic xmlns:a="http://schemas.openxmlformats.org/drawingml/2006/main">
+              <a:graphicData uri="http://schemas.openxmlformats.org/drawingml/2006/picture">
+                <pic:pic xmlns:pic="http://schemas.openxmlformats.org/drawingml/2006/picture">
+                  <pic:nvPicPr>
+                    <pic:cNvPr id="0" name="Picture 3"/>
+                    <pic:cNvPicPr>
+                      <a:picLocks noChangeAspect="1" noChangeArrowheads="1"/>
+                    </pic:cNvPicPr>
+                  </pic:nvPicPr>
+                  <pic:blipFill>
+                    <a:blip r:embed="rId35"/>
+                    <a:srcRect/>
+                    <a:stretch>
+                      <a:fillRect/>
+                    </a:stretch>
+                  </pic:blipFill>
+                  <pic:spPr bwMode="auto">
+                    <a:xfrm>
+                      <a:off x="0" y="0"/>
+                      <a:ext cx="5039995" cy="1614571"/>
+                    </a:xfrm>
+                    <a:prstGeom prst="rect">
+                      <a:avLst/>
+                    </a:prstGeom>
+                    <a:noFill/>
+                    <a:ln w="9525">
+                      <a:noFill/>
+                      <a:miter lim="800000"/>
+                      <a:headEnd/>
+                      <a:tailEnd/>
+                    </a:ln>
+                  </pic:spPr>
+                </pic:pic>
+              </a:graphicData>
+            </a:graphic>
+          </wp:inline>
+        </w:drawing>
+      </w:r>
+    </w:p>
+    <w:p>
+      <w:pPr>
+        <w:jc w:val="both"/>
+      </w:pPr>
+    </w:p>
+    <w:p>
+      <w:pPr>
+        <w:pStyle w:val="ListParagraph"/>
+        <w:numPr>
+          <w:ilvl w:val="0"/>
+          <w:numId w:val="14"/>
+        </w:numPr>
+        <w:jc w:val="both"/>
+      </w:pPr>
+      <w:r>
+        <w:lastRenderedPageBreak/>
+        <w:t xml:space="preserve">mengklik </w:t>
+      </w:r>
+      <w:r>
+        <w:t>button OK</w:t>
+      </w:r>
+    </w:p>
+    <w:p>
+      <w:pPr>
+        <w:pStyle w:val="ListParagraph"/>
+        <w:jc w:val="both"/>
+      </w:pPr>
+      <w:r>
+        <w:t>setelah pengguna mengklik button hapus kemudian akan muncul popup modal hapus maka pengguna mengklik button ok</w:t>
+      </w:r>
+    </w:p>
+    <w:p>
+      <w:pPr>
+        <w:pStyle w:val="ListParagraph"/>
+        <w:jc w:val="both"/>
+      </w:pPr>
+    </w:p>
+    <w:p>
+      <w:pPr>
+        <w:pStyle w:val="ListParagraph"/>
+        <w:jc w:val="both"/>
+      </w:pPr>
+      <w:r>
+        <w:rPr>
+          <w:noProof/>
+        </w:rPr>
+        <w:drawing>
+          <wp:anchor distT="0" distB="0" distL="114300" distR="114300" simplePos="0" relativeHeight="251661312" behindDoc="0" locked="0" layoutInCell="1" allowOverlap="1">
+            <wp:simplePos x="0" y="0"/>
+            <wp:positionH relativeFrom="column">
+              <wp:posOffset>360045</wp:posOffset>
+            </wp:positionH>
+            <wp:positionV relativeFrom="paragraph">
+              <wp:posOffset>154940</wp:posOffset>
+            </wp:positionV>
+            <wp:extent cx="4657725" cy="4467225"/>
+            <wp:effectExtent l="19050" t="0" r="0" b="0"/>
+            <wp:wrapSquare wrapText="bothSides"/>
+            <wp:docPr id="17" name="Picture 4"/>
+            <wp:cNvGraphicFramePr>
+              <a:graphicFrameLocks xmlns:a="http://schemas.openxmlformats.org/drawingml/2006/main" noChangeAspect="1"/>
+            </wp:cNvGraphicFramePr>
+            <a:graphic xmlns:a="http://schemas.openxmlformats.org/drawingml/2006/main">
+              <a:graphicData uri="http://schemas.openxmlformats.org/drawingml/2006/picture">
+                <pic:pic xmlns:pic="http://schemas.openxmlformats.org/drawingml/2006/picture">
+                  <pic:nvPicPr>
+                    <pic:cNvPr id="0" name="Picture 4"/>
+                    <pic:cNvPicPr>
+                      <a:picLocks noChangeAspect="1" noChangeArrowheads="1"/>
+                    </pic:cNvPicPr>
+                  </pic:nvPicPr>
+                  <pic:blipFill>
+                    <a:blip r:embed="rId36"/>
+                    <a:srcRect/>
+                    <a:stretch>
+                      <a:fillRect/>
+                    </a:stretch>
+                  </pic:blipFill>
+                  <pic:spPr bwMode="auto">
+                    <a:xfrm>
+                      <a:off x="0" y="0"/>
+                      <a:ext cx="4657725" cy="4467225"/>
+                    </a:xfrm>
+                    <a:prstGeom prst="rect">
+                      <a:avLst/>
+                    </a:prstGeom>
+                    <a:noFill/>
+                    <a:ln w="9525">
+                      <a:noFill/>
+                      <a:miter lim="800000"/>
+                      <a:headEnd/>
+                      <a:tailEnd/>
+                    </a:ln>
+                  </pic:spPr>
+                </pic:pic>
+              </a:graphicData>
+            </a:graphic>
+          </wp:anchor>
+        </w:drawing>
+      </w:r>
+    </w:p>
+    <w:p>
+      <w:pPr>
+        <w:pStyle w:val="ListParagraph"/>
+        <w:jc w:val="both"/>
+      </w:pPr>
+    </w:p>
+    <w:p>
+      <w:pPr>
+        <w:pStyle w:val="ListParagraph"/>
+        <w:jc w:val="both"/>
+      </w:pPr>
+    </w:p>
+    <w:p>
+      <w:pPr>
+        <w:pStyle w:val="ListParagraph"/>
+        <w:jc w:val="both"/>
+      </w:pPr>
+    </w:p>
+    <w:p>
+      <w:pPr>
+        <w:pStyle w:val="ListParagraph"/>
+        <w:jc w:val="both"/>
+      </w:pPr>
+    </w:p>
+    <w:p>
+      <w:pPr>
+        <w:pStyle w:val="ListParagraph"/>
+        <w:jc w:val="both"/>
+      </w:pPr>
+    </w:p>
+    <w:p>
+      <w:pPr>
+        <w:pStyle w:val="ListParagraph"/>
+        <w:jc w:val="both"/>
+      </w:pPr>
+    </w:p>
+    <w:p>
+      <w:pPr>
+        <w:pStyle w:val="ListParagraph"/>
+        <w:jc w:val="both"/>
+      </w:pPr>
+    </w:p>
+    <w:p>
+      <w:pPr>
+        <w:pStyle w:val="ListParagraph"/>
+        <w:jc w:val="both"/>
+      </w:pPr>
+    </w:p>
+    <w:p>
+      <w:pPr>
+        <w:pStyle w:val="ListParagraph"/>
+        <w:jc w:val="both"/>
+      </w:pPr>
+    </w:p>
+    <w:p>
+      <w:pPr>
+        <w:pStyle w:val="ListParagraph"/>
+        <w:jc w:val="both"/>
+      </w:pPr>
+    </w:p>
+    <w:p>
+      <w:pPr>
+        <w:pStyle w:val="ListParagraph"/>
+        <w:jc w:val="both"/>
+      </w:pPr>
+    </w:p>
+    <w:p>
+      <w:pPr>
+        <w:pStyle w:val="ListParagraph"/>
+        <w:jc w:val="both"/>
+      </w:pPr>
+    </w:p>
+    <w:p>
+      <w:pPr>
+        <w:pStyle w:val="ListParagraph"/>
+        <w:jc w:val="both"/>
+      </w:pPr>
+    </w:p>
+    <w:p>
+      <w:pPr>
+        <w:pStyle w:val="ListParagraph"/>
+        <w:jc w:val="both"/>
+      </w:pPr>
+    </w:p>
+    <w:p>
+      <w:pPr>
+        <w:pStyle w:val="Heading2"/>
+      </w:pPr>
+      <w:r>
+        <w:lastRenderedPageBreak/>
+        <w:t>9.</w:t>
+      </w:r>
+      <w:r>
+        <w:t>Menambah Item RFQ To Supplier</w:t>
+      </w:r>
+      <w:r>
+        <w:t>(item part)</w:t>
+      </w:r>
+    </w:p>
+    <w:p>
+      <w:pPr>
+        <w:jc w:val="both"/>
+      </w:pPr>
+      <w:r>
+        <w:t>Untuk menambah data RFQS langkah langkahnya sebagai berikut</w:t>
+      </w:r>
+    </w:p>
+    <w:p>
+      <w:pPr>
+        <w:pStyle w:val="ListParagraph"/>
+        <w:numPr>
+          <w:ilvl w:val="0"/>
+          <w:numId w:val="18"/>
+        </w:numPr>
+        <w:jc w:val="both"/>
+      </w:pPr>
+      <w:r>
+        <w:t>mengklik menu quotation  letaknya disebelah kiri layar pengguna</w:t>
+      </w:r>
+    </w:p>
+    <w:p>
+      <w:pPr>
+        <w:pStyle w:val="ListParagraph"/>
+        <w:jc w:val="both"/>
+      </w:pPr>
+      <w:r>
+        <w:t>berikut tampilannya</w:t>
+      </w:r>
+    </w:p>
+    <w:p>
+      <w:pPr>
+        <w:pStyle w:val="ListParagraph"/>
+        <w:jc w:val="both"/>
+      </w:pPr>
+      <w:r>
+        <w:drawing>
+          <wp:inline distT="0" distB="0" distL="0" distR="0">
+            <wp:extent cx="5039995" cy="2224863"/>
+            <wp:effectExtent l="19050" t="0" r="8255" b="0"/>
+            <wp:docPr id="18" name="Picture 5"/>
+            <wp:cNvGraphicFramePr>
+              <a:graphicFrameLocks xmlns:a="http://schemas.openxmlformats.org/drawingml/2006/main" noChangeAspect="1"/>
+            </wp:cNvGraphicFramePr>
+            <a:graphic xmlns:a="http://schemas.openxmlformats.org/drawingml/2006/main">
+              <a:graphicData uri="http://schemas.openxmlformats.org/drawingml/2006/picture">
+                <pic:pic xmlns:pic="http://schemas.openxmlformats.org/drawingml/2006/picture">
+                  <pic:nvPicPr>
+                    <pic:cNvPr id="0" name="Picture 5"/>
+                    <pic:cNvPicPr>
+                      <a:picLocks noChangeAspect="1" noChangeArrowheads="1"/>
+                    </pic:cNvPicPr>
+                  </pic:nvPicPr>
+                  <pic:blipFill>
+                    <a:blip r:embed="rId37"/>
+                    <a:srcRect/>
+                    <a:stretch>
+                      <a:fillRect/>
+                    </a:stretch>
+                  </pic:blipFill>
+                  <pic:spPr bwMode="auto">
+                    <a:xfrm>
+                      <a:off x="0" y="0"/>
+                      <a:ext cx="5039995" cy="2224863"/>
+                    </a:xfrm>
+                    <a:prstGeom prst="rect">
+                      <a:avLst/>
+                    </a:prstGeom>
+                    <a:noFill/>
+                    <a:ln w="9525">
+                      <a:noFill/>
+                      <a:miter lim="800000"/>
+                      <a:headEnd/>
+                      <a:tailEnd/>
+                    </a:ln>
+                  </pic:spPr>
+                </pic:pic>
+              </a:graphicData>
+            </a:graphic>
+          </wp:inline>
+        </w:drawing>
+      </w:r>
+    </w:p>
+    <w:p/>
+    <w:p>
+      <w:pPr>
+        <w:pStyle w:val="ListParagraph"/>
+        <w:numPr>
+          <w:ilvl w:val="0"/>
+          <w:numId w:val="18"/>
+        </w:numPr>
+        <w:jc w:val="both"/>
+      </w:pPr>
+      <w:r>
+        <w:t>mengklik button rfqs</w:t>
+      </w:r>
+    </w:p>
+    <w:p>
+      <w:pPr>
+        <w:pStyle w:val="ListParagraph"/>
+        <w:jc w:val="both"/>
+      </w:pPr>
+      <w:r>
+        <w:t>setelah muncul halaman quotation pengguna mengklik button rfqs</w:t>
+      </w:r>
+    </w:p>
+    <w:p>
+      <w:pPr>
+        <w:pStyle w:val="ListParagraph"/>
+        <w:jc w:val="both"/>
+      </w:pPr>
+      <w:r>
+        <w:drawing>
+          <wp:inline distT="0" distB="0" distL="0" distR="0">
+            <wp:extent cx="5039995" cy="1991997"/>
+            <wp:effectExtent l="19050" t="0" r="8255" b="0"/>
+            <wp:docPr id="24" name="Picture 6"/>
+            <wp:cNvGraphicFramePr>
+              <a:graphicFrameLocks xmlns:a="http://schemas.openxmlformats.org/drawingml/2006/main" noChangeAspect="1"/>
+            </wp:cNvGraphicFramePr>
+            <a:graphic xmlns:a="http://schemas.openxmlformats.org/drawingml/2006/main">
+              <a:graphicData uri="http://schemas.openxmlformats.org/drawingml/2006/picture">
+                <pic:pic xmlns:pic="http://schemas.openxmlformats.org/drawingml/2006/picture">
+                  <pic:nvPicPr>
+                    <pic:cNvPr id="0" name="Picture 6"/>
+                    <pic:cNvPicPr>
+                      <a:picLocks noChangeAspect="1" noChangeArrowheads="1"/>
+                    </pic:cNvPicPr>
+                  </pic:nvPicPr>
+                  <pic:blipFill>
+                    <a:blip r:embed="rId38"/>
+                    <a:srcRect b="38490"/>
+                    <a:stretch>
+                      <a:fillRect/>
+                    </a:stretch>
+                  </pic:blipFill>
+                  <pic:spPr bwMode="auto">
+                    <a:xfrm>
+                      <a:off x="0" y="0"/>
+                      <a:ext cx="5039995" cy="1991997"/>
+                    </a:xfrm>
+                    <a:prstGeom prst="rect">
+                      <a:avLst/>
+                    </a:prstGeom>
+                    <a:noFill/>
+                    <a:ln w="9525">
+                      <a:noFill/>
+                      <a:miter lim="800000"/>
+                      <a:headEnd/>
+                      <a:tailEnd/>
+                    </a:ln>
+                  </pic:spPr>
+                </pic:pic>
+              </a:graphicData>
+            </a:graphic>
+          </wp:inline>
+        </w:drawing>
+      </w:r>
+    </w:p>
+    <w:p>
+      <w:pPr>
+        <w:pStyle w:val="ListParagraph"/>
+        <w:jc w:val="both"/>
+      </w:pPr>
+    </w:p>
+    <w:p>
+      <w:pPr>
+        <w:pStyle w:val="ListParagraph"/>
+        <w:numPr>
+          <w:ilvl w:val="0"/>
+          <w:numId w:val="18"/>
+        </w:numPr>
+        <w:jc w:val="both"/>
+      </w:pPr>
+      <w:r>
+        <w:t xml:space="preserve">mengklik button </w:t>
+      </w:r>
+      <w:r>
+        <w:t xml:space="preserve">edit </w:t>
+      </w:r>
+      <w:r>
+        <w:t>rfqs</w:t>
+      </w:r>
+    </w:p>
+    <w:p>
+      <w:pPr>
+        <w:pStyle w:val="ListParagraph"/>
+        <w:jc w:val="both"/>
+      </w:pPr>
+      <w:r>
+        <w:t xml:space="preserve">setelah muncul halaman </w:t>
+      </w:r>
+      <w:r>
+        <w:t xml:space="preserve">RFQ To Suplier </w:t>
+      </w:r>
+      <w:r>
+        <w:t xml:space="preserve"> pengguna mengklik button</w:t>
+      </w:r>
+      <w:r>
+        <w:t xml:space="preserve"> edit</w:t>
+      </w:r>
+      <w:r>
+        <w:t xml:space="preserve"> rfqs</w:t>
+      </w:r>
+    </w:p>
+    <w:p>
+      <w:pPr>
+        <w:pStyle w:val="ListParagraph"/>
+        <w:jc w:val="both"/>
+      </w:pPr>
+      <w:r>
+        <w:drawing>
+          <wp:inline distT="0" distB="0" distL="0" distR="0">
+            <wp:extent cx="5039995" cy="1688829"/>
+            <wp:effectExtent l="19050" t="0" r="0" b="0"/>
+            <wp:docPr id="26" name="Picture 7"/>
+            <wp:cNvGraphicFramePr>
+              <a:graphicFrameLocks xmlns:a="http://schemas.openxmlformats.org/drawingml/2006/main" noChangeAspect="1"/>
+            </wp:cNvGraphicFramePr>
+            <a:graphic xmlns:a="http://schemas.openxmlformats.org/drawingml/2006/main">
+              <a:graphicData uri="http://schemas.openxmlformats.org/drawingml/2006/picture">
+                <pic:pic xmlns:pic="http://schemas.openxmlformats.org/drawingml/2006/picture">
+                  <pic:nvPicPr>
+                    <pic:cNvPr id="0" name="Picture 7"/>
+                    <pic:cNvPicPr>
+                      <a:picLocks noChangeAspect="1" noChangeArrowheads="1"/>
+                    </pic:cNvPicPr>
+                  </pic:nvPicPr>
+                  <pic:blipFill>
+                    <a:blip r:embed="rId39"/>
+                    <a:srcRect/>
+                    <a:stretch>
+                      <a:fillRect/>
+                    </a:stretch>
+                  </pic:blipFill>
+                  <pic:spPr bwMode="auto">
+                    <a:xfrm>
+                      <a:off x="0" y="0"/>
+                      <a:ext cx="5039995" cy="1688829"/>
+                    </a:xfrm>
+                    <a:prstGeom prst="rect">
+                      <a:avLst/>
+                    </a:prstGeom>
+                    <a:noFill/>
+                    <a:ln w="9525">
+                      <a:noFill/>
+                      <a:miter lim="800000"/>
+                      <a:headEnd/>
+                      <a:tailEnd/>
+                    </a:ln>
+                  </pic:spPr>
+                </pic:pic>
+              </a:graphicData>
+            </a:graphic>
+          </wp:inline>
+        </w:drawing>
+      </w:r>
+    </w:p>
+    <w:p>
+      <w:pPr>
+        <w:pStyle w:val="ListParagraph"/>
+        <w:jc w:val="both"/>
+      </w:pPr>
+    </w:p>
+    <w:p>
+      <w:pPr>
+        <w:pStyle w:val="ListParagraph"/>
+        <w:numPr>
+          <w:ilvl w:val="0"/>
+          <w:numId w:val="18"/>
+        </w:numPr>
+        <w:jc w:val="both"/>
+      </w:pPr>
+      <w:r>
+        <w:lastRenderedPageBreak/>
+        <w:t xml:space="preserve">mengklik button </w:t>
+      </w:r>
+      <w:r>
+        <w:t>add item</w:t>
+      </w:r>
+    </w:p>
+    <w:p>
+      <w:pPr>
+        <w:pStyle w:val="ListParagraph"/>
+        <w:jc w:val="both"/>
+      </w:pPr>
+      <w:r>
+        <w:t>setelah muncul halaman RFQ</w:t>
+      </w:r>
+      <w:r>
+        <w:t>S</w:t>
+      </w:r>
+      <w:r>
+        <w:t xml:space="preserve"> pengguna mengklik button </w:t>
+      </w:r>
+      <w:r>
+        <w:t>Add Item</w:t>
+      </w:r>
+    </w:p>
+    <w:p>
+      <w:pPr>
+        <w:pStyle w:val="ListParagraph"/>
+        <w:jc w:val="both"/>
+      </w:pPr>
+      <w:r>
+        <w:drawing>
+          <wp:inline distT="0" distB="0" distL="0" distR="0">
+            <wp:extent cx="5039995" cy="2124186"/>
+            <wp:effectExtent l="19050" t="0" r="0" b="0"/>
+            <wp:docPr id="32" name="Picture 9"/>
+            <wp:cNvGraphicFramePr>
+              <a:graphicFrameLocks xmlns:a="http://schemas.openxmlformats.org/drawingml/2006/main" noChangeAspect="1"/>
+            </wp:cNvGraphicFramePr>
+            <a:graphic xmlns:a="http://schemas.openxmlformats.org/drawingml/2006/main">
+              <a:graphicData uri="http://schemas.openxmlformats.org/drawingml/2006/picture">
+                <pic:pic xmlns:pic="http://schemas.openxmlformats.org/drawingml/2006/picture">
+                  <pic:nvPicPr>
+                    <pic:cNvPr id="0" name="Picture 9"/>
+                    <pic:cNvPicPr>
+                      <a:picLocks noChangeAspect="1" noChangeArrowheads="1"/>
+                    </pic:cNvPicPr>
+                  </pic:nvPicPr>
+                  <pic:blipFill>
+                    <a:blip r:embed="rId40"/>
+                    <a:srcRect/>
+                    <a:stretch>
+                      <a:fillRect/>
+                    </a:stretch>
+                  </pic:blipFill>
+                  <pic:spPr bwMode="auto">
+                    <a:xfrm>
+                      <a:off x="0" y="0"/>
+                      <a:ext cx="5039995" cy="2124186"/>
+                    </a:xfrm>
+                    <a:prstGeom prst="rect">
+                      <a:avLst/>
+                    </a:prstGeom>
+                    <a:noFill/>
+                    <a:ln w="9525">
+                      <a:noFill/>
+                      <a:miter lim="800000"/>
+                      <a:headEnd/>
+                      <a:tailEnd/>
+                    </a:ln>
+                  </pic:spPr>
+                </pic:pic>
+              </a:graphicData>
+            </a:graphic>
+          </wp:inline>
+        </w:drawing>
+      </w:r>
+    </w:p>
+    <w:p>
+      <w:pPr>
+        <w:pStyle w:val="ListParagraph"/>
+        <w:numPr>
+          <w:ilvl w:val="0"/>
+          <w:numId w:val="18"/>
+        </w:numPr>
+        <w:jc w:val="both"/>
+      </w:pPr>
+      <w:r>
+        <w:t>memilih part number</w:t>
+      </w:r>
+    </w:p>
+    <w:p>
+      <w:pPr>
+        <w:pStyle w:val="ListParagraph"/>
+        <w:jc w:val="both"/>
+      </w:pPr>
+      <w:r>
+        <w:t xml:space="preserve">setelah muncul </w:t>
+      </w:r>
+      <w:r>
+        <w:t>popup modal</w:t>
+      </w:r>
+      <w:r>
+        <w:t xml:space="preserve"> Add Item</w:t>
+      </w:r>
+      <w:r>
+        <w:t xml:space="preserve"> kemudian memilih part number</w:t>
+      </w:r>
+    </w:p>
+    <w:p>
+      <w:pPr>
+        <w:pStyle w:val="ListParagraph"/>
+        <w:numPr>
+          <w:ilvl w:val="0"/>
+          <w:numId w:val="18"/>
+        </w:numPr>
+        <w:jc w:val="both"/>
+      </w:pPr>
+      <w:r>
+        <w:t>mengisi rfq qty</w:t>
+      </w:r>
+    </w:p>
+    <w:p>
+      <w:pPr>
+        <w:pStyle w:val="ListParagraph"/>
+        <w:numPr>
+          <w:ilvl w:val="0"/>
+          <w:numId w:val="18"/>
+        </w:numPr>
+        <w:jc w:val="both"/>
+      </w:pPr>
+      <w:r>
+        <w:t xml:space="preserve">memilih </w:t>
+      </w:r>
+      <w:r>
+        <w:t>condition,uom dan mengisi remark</w:t>
+      </w:r>
+    </w:p>
+    <w:p>
+      <w:pPr>
+        <w:pStyle w:val="ListParagraph"/>
+        <w:numPr>
+          <w:ilvl w:val="0"/>
+          <w:numId w:val="18"/>
+        </w:numPr>
+        <w:jc w:val="both"/>
+      </w:pPr>
+      <w:r>
+        <w:t>mengklik button ok</w:t>
+      </w:r>
+    </w:p>
+    <w:p>
+      <w:pPr>
+        <w:pStyle w:val="ListParagraph"/>
+        <w:numPr>
+          <w:ilvl w:val="0"/>
+          <w:numId w:val="18"/>
+        </w:numPr>
+        <w:jc w:val="both"/>
+      </w:pPr>
+      <w:r>
+        <w:t>mengklik button cancel</w:t>
+      </w:r>
+    </w:p>
+    <w:p>
+      <w:pPr>
+        <w:pStyle w:val="ListParagraph"/>
+        <w:jc w:val="both"/>
+      </w:pPr>
+      <w:r>
+        <w:drawing>
+          <wp:inline distT="0" distB="0" distL="0" distR="0">
+            <wp:extent cx="5039995" cy="3049302"/>
+            <wp:effectExtent l="19050" t="0" r="8255" b="0"/>
+            <wp:docPr id="34" name="Picture 10"/>
+            <wp:cNvGraphicFramePr>
+              <a:graphicFrameLocks xmlns:a="http://schemas.openxmlformats.org/drawingml/2006/main" noChangeAspect="1"/>
+            </wp:cNvGraphicFramePr>
+            <a:graphic xmlns:a="http://schemas.openxmlformats.org/drawingml/2006/main">
+              <a:graphicData uri="http://schemas.openxmlformats.org/drawingml/2006/picture">
+                <pic:pic xmlns:pic="http://schemas.openxmlformats.org/drawingml/2006/picture">
+                  <pic:nvPicPr>
+                    <pic:cNvPr id="0" name="Picture 10"/>
+                    <pic:cNvPicPr>
+                      <a:picLocks noChangeAspect="1" noChangeArrowheads="1"/>
+                    </pic:cNvPicPr>
+                  </pic:nvPicPr>
+                  <pic:blipFill>
+                    <a:blip r:embed="rId41"/>
+                    <a:srcRect/>
+                    <a:stretch>
+                      <a:fillRect/>
+                    </a:stretch>
+                  </pic:blipFill>
+                  <pic:spPr bwMode="auto">
+                    <a:xfrm>
+                      <a:off x="0" y="0"/>
+                      <a:ext cx="5039995" cy="3049302"/>
+                    </a:xfrm>
+                    <a:prstGeom prst="rect">
+                      <a:avLst/>
+                    </a:prstGeom>
+                    <a:noFill/>
+                    <a:ln w="9525">
+                      <a:noFill/>
+                      <a:miter lim="800000"/>
+                      <a:headEnd/>
+                      <a:tailEnd/>
+                    </a:ln>
+                  </pic:spPr>
+                </pic:pic>
+              </a:graphicData>
+            </a:graphic>
+          </wp:inline>
+        </w:drawing>
+      </w:r>
+    </w:p>
+    <w:p>
+      <w:pPr>
+        <w:pStyle w:val="ListParagraph"/>
+        <w:jc w:val="both"/>
+      </w:pPr>
+    </w:p>
+    <w:p>
+      <w:pPr>
+        <w:pStyle w:val="ListParagraph"/>
+        <w:jc w:val="both"/>
+      </w:pPr>
+    </w:p>
+    <w:p>
+      <w:pPr>
+        <w:pStyle w:val="Heading2"/>
+      </w:pPr>
+      <w:r>
+        <w:t>10</w:t>
+      </w:r>
+      <w:r>
+        <w:t>.</w:t>
+      </w:r>
+      <w:r>
+        <w:t>Men</w:t>
+      </w:r>
+      <w:r>
+        <w:t>gedit</w:t>
+      </w:r>
+      <w:r>
+        <w:t xml:space="preserve"> Item RFQ To Supplier</w:t>
+      </w:r>
+      <w:r>
+        <w:t>(item part)</w:t>
+      </w:r>
+    </w:p>
+    <w:p>
+      <w:pPr>
+        <w:jc w:val="both"/>
+      </w:pPr>
+      <w:r>
+        <w:t>Untuk menambah data RFQS langkah langkahnya sebagai berikut</w:t>
+      </w:r>
+    </w:p>
+    <w:p>
+      <w:pPr>
+        <w:pStyle w:val="ListParagraph"/>
+        <w:numPr>
+          <w:ilvl w:val="0"/>
+          <w:numId w:val="19"/>
+        </w:numPr>
+        <w:jc w:val="both"/>
+      </w:pPr>
+      <w:r>
+        <w:t>mengklik menu quotation  letaknya disebelah kiri layar pengguna</w:t>
+      </w:r>
+    </w:p>
+    <w:p>
+      <w:pPr>
+        <w:pStyle w:val="ListParagraph"/>
+        <w:jc w:val="both"/>
+      </w:pPr>
+      <w:r>
+        <w:t>berikut tampilannya</w:t>
+      </w:r>
+    </w:p>
+    <w:p>
+      <w:pPr>
+        <w:pStyle w:val="ListParagraph"/>
+        <w:jc w:val="both"/>
+      </w:pPr>
+    </w:p>
     <w:sectPr>
       <w:pgSz w:w="11906" w:h="16838"/>
       <w:pgMar w:top="1701" w:right="1701" w:bottom="1701" w:left="2268" w:header="709" w:footer="709" w:gutter="0"/>
@@ -3788,6 +4833,95 @@
     </w:lvl>
   </w:abstractNum>
   <w:abstractNum w:abstractNumId="1">
+    <w:nsid w:val="0BDA6D19"/>
+    <w:multiLevelType w:val="hybridMultilevel"/>
+    <w:tmpl w:val="8A6AB0CE"/>
+    <w:lvl w:ilvl="0" w:tplc="0421000F">
+      <w:start w:val="1"/>
+      <w:numFmt w:val="decimal"/>
+      <w:lvlText w:val="%1."/>
+      <w:lvlJc w:val="left"/>
+      <w:pPr>
+        <w:ind w:left="720" w:hanging="360"/>
+      </w:pPr>
+      <w:rPr>
+        <w:rFonts w:hint="default"/>
+      </w:rPr>
+    </w:lvl>
+    <w:lvl w:ilvl="1" w:tplc="04210019" w:tentative="1">
+      <w:start w:val="1"/>
+      <w:numFmt w:val="lowerLetter"/>
+      <w:lvlText w:val="%2."/>
+      <w:lvlJc w:val="left"/>
+      <w:pPr>
+        <w:ind w:left="1440" w:hanging="360"/>
+      </w:pPr>
+    </w:lvl>
+    <w:lvl w:ilvl="2" w:tplc="0421001B" w:tentative="1">
+      <w:start w:val="1"/>
+      <w:numFmt w:val="lowerRoman"/>
+      <w:lvlText w:val="%3."/>
+      <w:lvlJc w:val="right"/>
+      <w:pPr>
+        <w:ind w:left="2160" w:hanging="180"/>
+      </w:pPr>
+    </w:lvl>
+    <w:lvl w:ilvl="3" w:tplc="0421000F" w:tentative="1">
+      <w:start w:val="1"/>
+      <w:numFmt w:val="decimal"/>
+      <w:lvlText w:val="%4."/>
+      <w:lvlJc w:val="left"/>
+      <w:pPr>
+        <w:ind w:left="2880" w:hanging="360"/>
+      </w:pPr>
+    </w:lvl>
+    <w:lvl w:ilvl="4" w:tplc="04210019" w:tentative="1">
+      <w:start w:val="1"/>
+      <w:numFmt w:val="lowerLetter"/>
+      <w:lvlText w:val="%5."/>
+      <w:lvlJc w:val="left"/>
+      <w:pPr>
+        <w:ind w:left="3600" w:hanging="360"/>
+      </w:pPr>
+    </w:lvl>
+    <w:lvl w:ilvl="5" w:tplc="0421001B" w:tentative="1">
+      <w:start w:val="1"/>
+      <w:numFmt w:val="lowerRoman"/>
+      <w:lvlText w:val="%6."/>
+      <w:lvlJc w:val="right"/>
+      <w:pPr>
+        <w:ind w:left="4320" w:hanging="180"/>
+      </w:pPr>
+    </w:lvl>
+    <w:lvl w:ilvl="6" w:tplc="0421000F" w:tentative="1">
+      <w:start w:val="1"/>
+      <w:numFmt w:val="decimal"/>
+      <w:lvlText w:val="%7."/>
+      <w:lvlJc w:val="left"/>
+      <w:pPr>
+        <w:ind w:left="5040" w:hanging="360"/>
+      </w:pPr>
+    </w:lvl>
+    <w:lvl w:ilvl="7" w:tplc="04210019" w:tentative="1">
+      <w:start w:val="1"/>
+      <w:numFmt w:val="lowerLetter"/>
+      <w:lvlText w:val="%8."/>
+      <w:lvlJc w:val="left"/>
+      <w:pPr>
+        <w:ind w:left="5760" w:hanging="360"/>
+      </w:pPr>
+    </w:lvl>
+    <w:lvl w:ilvl="8" w:tplc="0421001B" w:tentative="1">
+      <w:start w:val="1"/>
+      <w:numFmt w:val="lowerRoman"/>
+      <w:lvlText w:val="%9."/>
+      <w:lvlJc w:val="right"/>
+      <w:pPr>
+        <w:ind w:left="6480" w:hanging="180"/>
+      </w:pPr>
+    </w:lvl>
+  </w:abstractNum>
+  <w:abstractNum w:abstractNumId="2">
     <w:nsid w:val="0E4A7174"/>
     <w:multiLevelType w:val="hybridMultilevel"/>
     <w:tmpl w:val="47609604"/>
@@ -3876,7 +5010,7 @@
       </w:pPr>
     </w:lvl>
   </w:abstractNum>
-  <w:abstractNum w:abstractNumId="2">
+  <w:abstractNum w:abstractNumId="3">
     <w:nsid w:val="1AC10C89"/>
     <w:multiLevelType w:val="hybridMultilevel"/>
     <w:tmpl w:val="8A6AB0CE"/>
@@ -3965,7 +5099,7 @@
       </w:pPr>
     </w:lvl>
   </w:abstractNum>
-  <w:abstractNum w:abstractNumId="3">
+  <w:abstractNum w:abstractNumId="4">
     <w:nsid w:val="22357C72"/>
     <w:multiLevelType w:val="hybridMultilevel"/>
     <w:tmpl w:val="8A6AB0CE"/>
@@ -4054,7 +5188,274 @@
       </w:pPr>
     </w:lvl>
   </w:abstractNum>
-  <w:abstractNum w:abstractNumId="4">
+  <w:abstractNum w:abstractNumId="5">
+    <w:nsid w:val="22F96861"/>
+    <w:multiLevelType w:val="hybridMultilevel"/>
+    <w:tmpl w:val="8A6AB0CE"/>
+    <w:lvl w:ilvl="0" w:tplc="0421000F">
+      <w:start w:val="1"/>
+      <w:numFmt w:val="decimal"/>
+      <w:lvlText w:val="%1."/>
+      <w:lvlJc w:val="left"/>
+      <w:pPr>
+        <w:ind w:left="720" w:hanging="360"/>
+      </w:pPr>
+      <w:rPr>
+        <w:rFonts w:hint="default"/>
+      </w:rPr>
+    </w:lvl>
+    <w:lvl w:ilvl="1" w:tplc="04210019" w:tentative="1">
+      <w:start w:val="1"/>
+      <w:numFmt w:val="lowerLetter"/>
+      <w:lvlText w:val="%2."/>
+      <w:lvlJc w:val="left"/>
+      <w:pPr>
+        <w:ind w:left="1440" w:hanging="360"/>
+      </w:pPr>
+    </w:lvl>
+    <w:lvl w:ilvl="2" w:tplc="0421001B" w:tentative="1">
+      <w:start w:val="1"/>
+      <w:numFmt w:val="lowerRoman"/>
+      <w:lvlText w:val="%3."/>
+      <w:lvlJc w:val="right"/>
+      <w:pPr>
+        <w:ind w:left="2160" w:hanging="180"/>
+      </w:pPr>
+    </w:lvl>
+    <w:lvl w:ilvl="3" w:tplc="0421000F" w:tentative="1">
+      <w:start w:val="1"/>
+      <w:numFmt w:val="decimal"/>
+      <w:lvlText w:val="%4."/>
+      <w:lvlJc w:val="left"/>
+      <w:pPr>
+        <w:ind w:left="2880" w:hanging="360"/>
+      </w:pPr>
+    </w:lvl>
+    <w:lvl w:ilvl="4" w:tplc="04210019" w:tentative="1">
+      <w:start w:val="1"/>
+      <w:numFmt w:val="lowerLetter"/>
+      <w:lvlText w:val="%5."/>
+      <w:lvlJc w:val="left"/>
+      <w:pPr>
+        <w:ind w:left="3600" w:hanging="360"/>
+      </w:pPr>
+    </w:lvl>
+    <w:lvl w:ilvl="5" w:tplc="0421001B" w:tentative="1">
+      <w:start w:val="1"/>
+      <w:numFmt w:val="lowerRoman"/>
+      <w:lvlText w:val="%6."/>
+      <w:lvlJc w:val="right"/>
+      <w:pPr>
+        <w:ind w:left="4320" w:hanging="180"/>
+      </w:pPr>
+    </w:lvl>
+    <w:lvl w:ilvl="6" w:tplc="0421000F" w:tentative="1">
+      <w:start w:val="1"/>
+      <w:numFmt w:val="decimal"/>
+      <w:lvlText w:val="%7."/>
+      <w:lvlJc w:val="left"/>
+      <w:pPr>
+        <w:ind w:left="5040" w:hanging="360"/>
+      </w:pPr>
+    </w:lvl>
+    <w:lvl w:ilvl="7" w:tplc="04210019" w:tentative="1">
+      <w:start w:val="1"/>
+      <w:numFmt w:val="lowerLetter"/>
+      <w:lvlText w:val="%8."/>
+      <w:lvlJc w:val="left"/>
+      <w:pPr>
+        <w:ind w:left="5760" w:hanging="360"/>
+      </w:pPr>
+    </w:lvl>
+    <w:lvl w:ilvl="8" w:tplc="0421001B" w:tentative="1">
+      <w:start w:val="1"/>
+      <w:numFmt w:val="lowerRoman"/>
+      <w:lvlText w:val="%9."/>
+      <w:lvlJc w:val="right"/>
+      <w:pPr>
+        <w:ind w:left="6480" w:hanging="180"/>
+      </w:pPr>
+    </w:lvl>
+  </w:abstractNum>
+  <w:abstractNum w:abstractNumId="6">
+    <w:nsid w:val="234E3169"/>
+    <w:multiLevelType w:val="hybridMultilevel"/>
+    <w:tmpl w:val="8A6AB0CE"/>
+    <w:lvl w:ilvl="0" w:tplc="0421000F">
+      <w:start w:val="1"/>
+      <w:numFmt w:val="decimal"/>
+      <w:lvlText w:val="%1."/>
+      <w:lvlJc w:val="left"/>
+      <w:pPr>
+        <w:ind w:left="720" w:hanging="360"/>
+      </w:pPr>
+      <w:rPr>
+        <w:rFonts w:hint="default"/>
+      </w:rPr>
+    </w:lvl>
+    <w:lvl w:ilvl="1" w:tplc="04210019" w:tentative="1">
+      <w:start w:val="1"/>
+      <w:numFmt w:val="lowerLetter"/>
+      <w:lvlText w:val="%2."/>
+      <w:lvlJc w:val="left"/>
+      <w:pPr>
+        <w:ind w:left="1440" w:hanging="360"/>
+      </w:pPr>
+    </w:lvl>
+    <w:lvl w:ilvl="2" w:tplc="0421001B" w:tentative="1">
+      <w:start w:val="1"/>
+      <w:numFmt w:val="lowerRoman"/>
+      <w:lvlText w:val="%3."/>
+      <w:lvlJc w:val="right"/>
+      <w:pPr>
+        <w:ind w:left="2160" w:hanging="180"/>
+      </w:pPr>
+    </w:lvl>
+    <w:lvl w:ilvl="3" w:tplc="0421000F" w:tentative="1">
+      <w:start w:val="1"/>
+      <w:numFmt w:val="decimal"/>
+      <w:lvlText w:val="%4."/>
+      <w:lvlJc w:val="left"/>
+      <w:pPr>
+        <w:ind w:left="2880" w:hanging="360"/>
+      </w:pPr>
+    </w:lvl>
+    <w:lvl w:ilvl="4" w:tplc="04210019" w:tentative="1">
+      <w:start w:val="1"/>
+      <w:numFmt w:val="lowerLetter"/>
+      <w:lvlText w:val="%5."/>
+      <w:lvlJc w:val="left"/>
+      <w:pPr>
+        <w:ind w:left="3600" w:hanging="360"/>
+      </w:pPr>
+    </w:lvl>
+    <w:lvl w:ilvl="5" w:tplc="0421001B" w:tentative="1">
+      <w:start w:val="1"/>
+      <w:numFmt w:val="lowerRoman"/>
+      <w:lvlText w:val="%6."/>
+      <w:lvlJc w:val="right"/>
+      <w:pPr>
+        <w:ind w:left="4320" w:hanging="180"/>
+      </w:pPr>
+    </w:lvl>
+    <w:lvl w:ilvl="6" w:tplc="0421000F" w:tentative="1">
+      <w:start w:val="1"/>
+      <w:numFmt w:val="decimal"/>
+      <w:lvlText w:val="%7."/>
+      <w:lvlJc w:val="left"/>
+      <w:pPr>
+        <w:ind w:left="5040" w:hanging="360"/>
+      </w:pPr>
+    </w:lvl>
+    <w:lvl w:ilvl="7" w:tplc="04210019" w:tentative="1">
+      <w:start w:val="1"/>
+      <w:numFmt w:val="lowerLetter"/>
+      <w:lvlText w:val="%8."/>
+      <w:lvlJc w:val="left"/>
+      <w:pPr>
+        <w:ind w:left="5760" w:hanging="360"/>
+      </w:pPr>
+    </w:lvl>
+    <w:lvl w:ilvl="8" w:tplc="0421001B" w:tentative="1">
+      <w:start w:val="1"/>
+      <w:numFmt w:val="lowerRoman"/>
+      <w:lvlText w:val="%9."/>
+      <w:lvlJc w:val="right"/>
+      <w:pPr>
+        <w:ind w:left="6480" w:hanging="180"/>
+      </w:pPr>
+    </w:lvl>
+  </w:abstractNum>
+  <w:abstractNum w:abstractNumId="7">
+    <w:nsid w:val="2716286A"/>
+    <w:multiLevelType w:val="hybridMultilevel"/>
+    <w:tmpl w:val="8A6AB0CE"/>
+    <w:lvl w:ilvl="0" w:tplc="0421000F">
+      <w:start w:val="1"/>
+      <w:numFmt w:val="decimal"/>
+      <w:lvlText w:val="%1."/>
+      <w:lvlJc w:val="left"/>
+      <w:pPr>
+        <w:ind w:left="720" w:hanging="360"/>
+      </w:pPr>
+      <w:rPr>
+        <w:rFonts w:hint="default"/>
+      </w:rPr>
+    </w:lvl>
+    <w:lvl w:ilvl="1" w:tplc="04210019" w:tentative="1">
+      <w:start w:val="1"/>
+      <w:numFmt w:val="lowerLetter"/>
+      <w:lvlText w:val="%2."/>
+      <w:lvlJc w:val="left"/>
+      <w:pPr>
+        <w:ind w:left="1440" w:hanging="360"/>
+      </w:pPr>
+    </w:lvl>
+    <w:lvl w:ilvl="2" w:tplc="0421001B" w:tentative="1">
+      <w:start w:val="1"/>
+      <w:numFmt w:val="lowerRoman"/>
+      <w:lvlText w:val="%3."/>
+      <w:lvlJc w:val="right"/>
+      <w:pPr>
+        <w:ind w:left="2160" w:hanging="180"/>
+      </w:pPr>
+    </w:lvl>
+    <w:lvl w:ilvl="3" w:tplc="0421000F" w:tentative="1">
+      <w:start w:val="1"/>
+      <w:numFmt w:val="decimal"/>
+      <w:lvlText w:val="%4."/>
+      <w:lvlJc w:val="left"/>
+      <w:pPr>
+        <w:ind w:left="2880" w:hanging="360"/>
+      </w:pPr>
+    </w:lvl>
+    <w:lvl w:ilvl="4" w:tplc="04210019" w:tentative="1">
+      <w:start w:val="1"/>
+      <w:numFmt w:val="lowerLetter"/>
+      <w:lvlText w:val="%5."/>
+      <w:lvlJc w:val="left"/>
+      <w:pPr>
+        <w:ind w:left="3600" w:hanging="360"/>
+      </w:pPr>
+    </w:lvl>
+    <w:lvl w:ilvl="5" w:tplc="0421001B" w:tentative="1">
+      <w:start w:val="1"/>
+      <w:numFmt w:val="lowerRoman"/>
+      <w:lvlText w:val="%6."/>
+      <w:lvlJc w:val="right"/>
+      <w:pPr>
+        <w:ind w:left="4320" w:hanging="180"/>
+      </w:pPr>
+    </w:lvl>
+    <w:lvl w:ilvl="6" w:tplc="0421000F" w:tentative="1">
+      <w:start w:val="1"/>
+      <w:numFmt w:val="decimal"/>
+      <w:lvlText w:val="%7."/>
+      <w:lvlJc w:val="left"/>
+      <w:pPr>
+        <w:ind w:left="5040" w:hanging="360"/>
+      </w:pPr>
+    </w:lvl>
+    <w:lvl w:ilvl="7" w:tplc="04210019" w:tentative="1">
+      <w:start w:val="1"/>
+      <w:numFmt w:val="lowerLetter"/>
+      <w:lvlText w:val="%8."/>
+      <w:lvlJc w:val="left"/>
+      <w:pPr>
+        <w:ind w:left="5760" w:hanging="360"/>
+      </w:pPr>
+    </w:lvl>
+    <w:lvl w:ilvl="8" w:tplc="0421001B" w:tentative="1">
+      <w:start w:val="1"/>
+      <w:numFmt w:val="lowerRoman"/>
+      <w:lvlText w:val="%9."/>
+      <w:lvlJc w:val="right"/>
+      <w:pPr>
+        <w:ind w:left="6480" w:hanging="180"/>
+      </w:pPr>
+    </w:lvl>
+  </w:abstractNum>
+  <w:abstractNum w:abstractNumId="8">
     <w:nsid w:val="27B743A7"/>
     <w:multiLevelType w:val="hybridMultilevel"/>
     <w:tmpl w:val="47609604"/>
@@ -4143,7 +5544,7 @@
       </w:pPr>
     </w:lvl>
   </w:abstractNum>
-  <w:abstractNum w:abstractNumId="5">
+  <w:abstractNum w:abstractNumId="9">
     <w:nsid w:val="2C1431DC"/>
     <w:multiLevelType w:val="hybridMultilevel"/>
     <w:tmpl w:val="8A6AB0CE"/>
@@ -4232,7 +5633,96 @@
       </w:pPr>
     </w:lvl>
   </w:abstractNum>
-  <w:abstractNum w:abstractNumId="6">
+  <w:abstractNum w:abstractNumId="10">
+    <w:nsid w:val="33AF116E"/>
+    <w:multiLevelType w:val="hybridMultilevel"/>
+    <w:tmpl w:val="165068A8"/>
+    <w:lvl w:ilvl="0" w:tplc="41C6DEC0">
+      <w:start w:val="1"/>
+      <w:numFmt w:val="decimal"/>
+      <w:lvlText w:val="%1."/>
+      <w:lvlJc w:val="left"/>
+      <w:pPr>
+        <w:ind w:left="720" w:hanging="360"/>
+      </w:pPr>
+      <w:rPr>
+        <w:rFonts w:hint="default"/>
+      </w:rPr>
+    </w:lvl>
+    <w:lvl w:ilvl="1" w:tplc="04210019" w:tentative="1">
+      <w:start w:val="1"/>
+      <w:numFmt w:val="lowerLetter"/>
+      <w:lvlText w:val="%2."/>
+      <w:lvlJc w:val="left"/>
+      <w:pPr>
+        <w:ind w:left="1440" w:hanging="360"/>
+      </w:pPr>
+    </w:lvl>
+    <w:lvl w:ilvl="2" w:tplc="0421001B" w:tentative="1">
+      <w:start w:val="1"/>
+      <w:numFmt w:val="lowerRoman"/>
+      <w:lvlText w:val="%3."/>
+      <w:lvlJc w:val="right"/>
+      <w:pPr>
+        <w:ind w:left="2160" w:hanging="180"/>
+      </w:pPr>
+    </w:lvl>
+    <w:lvl w:ilvl="3" w:tplc="0421000F" w:tentative="1">
+      <w:start w:val="1"/>
+      <w:numFmt w:val="decimal"/>
+      <w:lvlText w:val="%4."/>
+      <w:lvlJc w:val="left"/>
+      <w:pPr>
+        <w:ind w:left="2880" w:hanging="360"/>
+      </w:pPr>
+    </w:lvl>
+    <w:lvl w:ilvl="4" w:tplc="04210019" w:tentative="1">
+      <w:start w:val="1"/>
+      <w:numFmt w:val="lowerLetter"/>
+      <w:lvlText w:val="%5."/>
+      <w:lvlJc w:val="left"/>
+      <w:pPr>
+        <w:ind w:left="3600" w:hanging="360"/>
+      </w:pPr>
+    </w:lvl>
+    <w:lvl w:ilvl="5" w:tplc="0421001B" w:tentative="1">
+      <w:start w:val="1"/>
+      <w:numFmt w:val="lowerRoman"/>
+      <w:lvlText w:val="%6."/>
+      <w:lvlJc w:val="right"/>
+      <w:pPr>
+        <w:ind w:left="4320" w:hanging="180"/>
+      </w:pPr>
+    </w:lvl>
+    <w:lvl w:ilvl="6" w:tplc="0421000F" w:tentative="1">
+      <w:start w:val="1"/>
+      <w:numFmt w:val="decimal"/>
+      <w:lvlText w:val="%7."/>
+      <w:lvlJc w:val="left"/>
+      <w:pPr>
+        <w:ind w:left="5040" w:hanging="360"/>
+      </w:pPr>
+    </w:lvl>
+    <w:lvl w:ilvl="7" w:tplc="04210019" w:tentative="1">
+      <w:start w:val="1"/>
+      <w:numFmt w:val="lowerLetter"/>
+      <w:lvlText w:val="%8."/>
+      <w:lvlJc w:val="left"/>
+      <w:pPr>
+        <w:ind w:left="5760" w:hanging="360"/>
+      </w:pPr>
+    </w:lvl>
+    <w:lvl w:ilvl="8" w:tplc="0421001B" w:tentative="1">
+      <w:start w:val="1"/>
+      <w:numFmt w:val="lowerRoman"/>
+      <w:lvlText w:val="%9."/>
+      <w:lvlJc w:val="right"/>
+      <w:pPr>
+        <w:ind w:left="6480" w:hanging="180"/>
+      </w:pPr>
+    </w:lvl>
+  </w:abstractNum>
+  <w:abstractNum w:abstractNumId="11">
     <w:nsid w:val="3CC211E1"/>
     <w:multiLevelType w:val="hybridMultilevel"/>
     <w:tmpl w:val="0B46F542"/>
@@ -4318,7 +5808,7 @@
       </w:pPr>
     </w:lvl>
   </w:abstractNum>
-  <w:abstractNum w:abstractNumId="7">
+  <w:abstractNum w:abstractNumId="12">
     <w:nsid w:val="3EDE7A1A"/>
     <w:multiLevelType w:val="hybridMultilevel"/>
     <w:tmpl w:val="8A6AB0CE"/>
@@ -4407,7 +5897,96 @@
       </w:pPr>
     </w:lvl>
   </w:abstractNum>
-  <w:abstractNum w:abstractNumId="8">
+  <w:abstractNum w:abstractNumId="13">
+    <w:nsid w:val="462B2C23"/>
+    <w:multiLevelType w:val="hybridMultilevel"/>
+    <w:tmpl w:val="8A6AB0CE"/>
+    <w:lvl w:ilvl="0" w:tplc="0421000F">
+      <w:start w:val="1"/>
+      <w:numFmt w:val="decimal"/>
+      <w:lvlText w:val="%1."/>
+      <w:lvlJc w:val="left"/>
+      <w:pPr>
+        <w:ind w:left="720" w:hanging="360"/>
+      </w:pPr>
+      <w:rPr>
+        <w:rFonts w:hint="default"/>
+      </w:rPr>
+    </w:lvl>
+    <w:lvl w:ilvl="1" w:tplc="04210019" w:tentative="1">
+      <w:start w:val="1"/>
+      <w:numFmt w:val="lowerLetter"/>
+      <w:lvlText w:val="%2."/>
+      <w:lvlJc w:val="left"/>
+      <w:pPr>
+        <w:ind w:left="1440" w:hanging="360"/>
+      </w:pPr>
+    </w:lvl>
+    <w:lvl w:ilvl="2" w:tplc="0421001B" w:tentative="1">
+      <w:start w:val="1"/>
+      <w:numFmt w:val="lowerRoman"/>
+      <w:lvlText w:val="%3."/>
+      <w:lvlJc w:val="right"/>
+      <w:pPr>
+        <w:ind w:left="2160" w:hanging="180"/>
+      </w:pPr>
+    </w:lvl>
+    <w:lvl w:ilvl="3" w:tplc="0421000F" w:tentative="1">
+      <w:start w:val="1"/>
+      <w:numFmt w:val="decimal"/>
+      <w:lvlText w:val="%4."/>
+      <w:lvlJc w:val="left"/>
+      <w:pPr>
+        <w:ind w:left="2880" w:hanging="360"/>
+      </w:pPr>
+    </w:lvl>
+    <w:lvl w:ilvl="4" w:tplc="04210019" w:tentative="1">
+      <w:start w:val="1"/>
+      <w:numFmt w:val="lowerLetter"/>
+      <w:lvlText w:val="%5."/>
+      <w:lvlJc w:val="left"/>
+      <w:pPr>
+        <w:ind w:left="3600" w:hanging="360"/>
+      </w:pPr>
+    </w:lvl>
+    <w:lvl w:ilvl="5" w:tplc="0421001B" w:tentative="1">
+      <w:start w:val="1"/>
+      <w:numFmt w:val="lowerRoman"/>
+      <w:lvlText w:val="%6."/>
+      <w:lvlJc w:val="right"/>
+      <w:pPr>
+        <w:ind w:left="4320" w:hanging="180"/>
+      </w:pPr>
+    </w:lvl>
+    <w:lvl w:ilvl="6" w:tplc="0421000F" w:tentative="1">
+      <w:start w:val="1"/>
+      <w:numFmt w:val="decimal"/>
+      <w:lvlText w:val="%7."/>
+      <w:lvlJc w:val="left"/>
+      <w:pPr>
+        <w:ind w:left="5040" w:hanging="360"/>
+      </w:pPr>
+    </w:lvl>
+    <w:lvl w:ilvl="7" w:tplc="04210019" w:tentative="1">
+      <w:start w:val="1"/>
+      <w:numFmt w:val="lowerLetter"/>
+      <w:lvlText w:val="%8."/>
+      <w:lvlJc w:val="left"/>
+      <w:pPr>
+        <w:ind w:left="5760" w:hanging="360"/>
+      </w:pPr>
+    </w:lvl>
+    <w:lvl w:ilvl="8" w:tplc="0421001B" w:tentative="1">
+      <w:start w:val="1"/>
+      <w:numFmt w:val="lowerRoman"/>
+      <w:lvlText w:val="%9."/>
+      <w:lvlJc w:val="right"/>
+      <w:pPr>
+        <w:ind w:left="6480" w:hanging="180"/>
+      </w:pPr>
+    </w:lvl>
+  </w:abstractNum>
+  <w:abstractNum w:abstractNumId="14">
     <w:nsid w:val="50C72D37"/>
     <w:multiLevelType w:val="hybridMultilevel"/>
     <w:tmpl w:val="47609604"/>
@@ -4496,7 +6075,96 @@
       </w:pPr>
     </w:lvl>
   </w:abstractNum>
-  <w:abstractNum w:abstractNumId="9">
+  <w:abstractNum w:abstractNumId="15">
+    <w:nsid w:val="52F660A6"/>
+    <w:multiLevelType w:val="hybridMultilevel"/>
+    <w:tmpl w:val="23364FBA"/>
+    <w:lvl w:ilvl="0" w:tplc="EB40BBAA">
+      <w:start w:val="1"/>
+      <w:numFmt w:val="decimal"/>
+      <w:lvlText w:val="%1."/>
+      <w:lvlJc w:val="left"/>
+      <w:pPr>
+        <w:ind w:left="720" w:hanging="360"/>
+      </w:pPr>
+      <w:rPr>
+        <w:rFonts w:hint="default"/>
+      </w:rPr>
+    </w:lvl>
+    <w:lvl w:ilvl="1" w:tplc="04210019" w:tentative="1">
+      <w:start w:val="1"/>
+      <w:numFmt w:val="lowerLetter"/>
+      <w:lvlText w:val="%2."/>
+      <w:lvlJc w:val="left"/>
+      <w:pPr>
+        <w:ind w:left="1440" w:hanging="360"/>
+      </w:pPr>
+    </w:lvl>
+    <w:lvl w:ilvl="2" w:tplc="0421001B" w:tentative="1">
+      <w:start w:val="1"/>
+      <w:numFmt w:val="lowerRoman"/>
+      <w:lvlText w:val="%3."/>
+      <w:lvlJc w:val="right"/>
+      <w:pPr>
+        <w:ind w:left="2160" w:hanging="180"/>
+      </w:pPr>
+    </w:lvl>
+    <w:lvl w:ilvl="3" w:tplc="0421000F" w:tentative="1">
+      <w:start w:val="1"/>
+      <w:numFmt w:val="decimal"/>
+      <w:lvlText w:val="%4."/>
+      <w:lvlJc w:val="left"/>
+      <w:pPr>
+        <w:ind w:left="2880" w:hanging="360"/>
+      </w:pPr>
+    </w:lvl>
+    <w:lvl w:ilvl="4" w:tplc="04210019" w:tentative="1">
+      <w:start w:val="1"/>
+      <w:numFmt w:val="lowerLetter"/>
+      <w:lvlText w:val="%5."/>
+      <w:lvlJc w:val="left"/>
+      <w:pPr>
+        <w:ind w:left="3600" w:hanging="360"/>
+      </w:pPr>
+    </w:lvl>
+    <w:lvl w:ilvl="5" w:tplc="0421001B" w:tentative="1">
+      <w:start w:val="1"/>
+      <w:numFmt w:val="lowerRoman"/>
+      <w:lvlText w:val="%6."/>
+      <w:lvlJc w:val="right"/>
+      <w:pPr>
+        <w:ind w:left="4320" w:hanging="180"/>
+      </w:pPr>
+    </w:lvl>
+    <w:lvl w:ilvl="6" w:tplc="0421000F" w:tentative="1">
+      <w:start w:val="1"/>
+      <w:numFmt w:val="decimal"/>
+      <w:lvlText w:val="%7."/>
+      <w:lvlJc w:val="left"/>
+      <w:pPr>
+        <w:ind w:left="5040" w:hanging="360"/>
+      </w:pPr>
+    </w:lvl>
+    <w:lvl w:ilvl="7" w:tplc="04210019" w:tentative="1">
+      <w:start w:val="1"/>
+      <w:numFmt w:val="lowerLetter"/>
+      <w:lvlText w:val="%8."/>
+      <w:lvlJc w:val="left"/>
+      <w:pPr>
+        <w:ind w:left="5760" w:hanging="360"/>
+      </w:pPr>
+    </w:lvl>
+    <w:lvl w:ilvl="8" w:tplc="0421001B" w:tentative="1">
+      <w:start w:val="1"/>
+      <w:numFmt w:val="lowerRoman"/>
+      <w:lvlText w:val="%9."/>
+      <w:lvlJc w:val="right"/>
+      <w:pPr>
+        <w:ind w:left="6480" w:hanging="180"/>
+      </w:pPr>
+    </w:lvl>
+  </w:abstractNum>
+  <w:abstractNum w:abstractNumId="16">
     <w:nsid w:val="6EE47F58"/>
     <w:multiLevelType w:val="hybridMultilevel"/>
     <w:tmpl w:val="8A6AB0CE"/>
@@ -4585,7 +6253,7 @@
       </w:pPr>
     </w:lvl>
   </w:abstractNum>
-  <w:abstractNum w:abstractNumId="10">
+  <w:abstractNum w:abstractNumId="17">
     <w:nsid w:val="7385100F"/>
     <w:multiLevelType w:val="hybridMultilevel"/>
     <w:tmpl w:val="8A6AB0CE"/>
@@ -4674,7 +6342,7 @@
       </w:pPr>
     </w:lvl>
   </w:abstractNum>
-  <w:abstractNum w:abstractNumId="11">
+  <w:abstractNum w:abstractNumId="18">
     <w:nsid w:val="7399773B"/>
     <w:multiLevelType w:val="hybridMultilevel"/>
     <w:tmpl w:val="8A6AB0CE"/>
@@ -4764,40 +6432,61 @@
     </w:lvl>
   </w:abstractNum>
   <w:num w:numId="1">
-    <w:abstractNumId w:val="6"/>
+    <w:abstractNumId w:val="11"/>
   </w:num>
   <w:num w:numId="2">
     <w:abstractNumId w:val="0"/>
   </w:num>
   <w:num w:numId="3">
+    <w:abstractNumId w:val="3"/>
+  </w:num>
+  <w:num w:numId="4">
+    <w:abstractNumId w:val="9"/>
+  </w:num>
+  <w:num w:numId="5">
+    <w:abstractNumId w:val="14"/>
+  </w:num>
+  <w:num w:numId="6">
+    <w:abstractNumId w:val="4"/>
+  </w:num>
+  <w:num w:numId="7">
     <w:abstractNumId w:val="2"/>
   </w:num>
-  <w:num w:numId="4">
+  <w:num w:numId="8">
+    <w:abstractNumId w:val="18"/>
+  </w:num>
+  <w:num w:numId="9">
+    <w:abstractNumId w:val="17"/>
+  </w:num>
+  <w:num w:numId="10">
+    <w:abstractNumId w:val="8"/>
+  </w:num>
+  <w:num w:numId="11">
+    <w:abstractNumId w:val="16"/>
+  </w:num>
+  <w:num w:numId="12">
+    <w:abstractNumId w:val="12"/>
+  </w:num>
+  <w:num w:numId="13">
+    <w:abstractNumId w:val="13"/>
+  </w:num>
+  <w:num w:numId="14">
+    <w:abstractNumId w:val="15"/>
+  </w:num>
+  <w:num w:numId="15">
+    <w:abstractNumId w:val="6"/>
+  </w:num>
+  <w:num w:numId="16">
+    <w:abstractNumId w:val="7"/>
+  </w:num>
+  <w:num w:numId="17">
+    <w:abstractNumId w:val="10"/>
+  </w:num>
+  <w:num w:numId="18">
     <w:abstractNumId w:val="5"/>
   </w:num>
-  <w:num w:numId="5">
-    <w:abstractNumId w:val="8"/>
-  </w:num>
-  <w:num w:numId="6">
-    <w:abstractNumId w:val="3"/>
-  </w:num>
-  <w:num w:numId="7">
+  <w:num w:numId="19">
     <w:abstractNumId w:val="1"/>
-  </w:num>
-  <w:num w:numId="8">
-    <w:abstractNumId w:val="11"/>
-  </w:num>
-  <w:num w:numId="9">
-    <w:abstractNumId w:val="10"/>
-  </w:num>
-  <w:num w:numId="10">
-    <w:abstractNumId w:val="4"/>
-  </w:num>
-  <w:num w:numId="11">
-    <w:abstractNumId w:val="9"/>
-  </w:num>
-  <w:num w:numId="12">
-    <w:abstractNumId w:val="7"/>
   </w:num>
 </w:numbering>
 </file>
@@ -5013,7 +6702,6 @@
   <w:style w:type="character" w:default="1" w:styleId="DefaultParagraphFont">
     <w:name w:val="Default Paragraph Font"/>
     <w:uiPriority w:val="1"/>
-    <w:semiHidden/>
     <w:unhideWhenUsed/>
   </w:style>
   <w:style w:type="table" w:default="1" w:styleId="TableNormal">
@@ -5157,6 +6845,18 @@
     <w:rsid w:val="002E7A01"/>
     <w:rPr>
       <w:vertAlign w:val="superscript"/>
+    </w:rPr>
+  </w:style>
+  <w:style w:type="character" w:styleId="FollowedHyperlink">
+    <w:name w:val="FollowedHyperlink"/>
+    <w:basedOn w:val="DefaultParagraphFont"/>
+    <w:uiPriority w:val="99"/>
+    <w:semiHidden/>
+    <w:unhideWhenUsed/>
+    <w:rsid w:val="005F6BFA"/>
+    <w:rPr>
+      <w:color w:val="800080" w:themeColor="followedHyperlink"/>
+      <w:u w:val="single"/>
     </w:rPr>
   </w:style>
 </w:styles>

</xml_diff>